<commit_message>
devops init and bezpecnot
</commit_message>
<xml_diff>
--- a/01-AWS/devops/DevOps.docx
+++ b/01-AWS/devops/DevOps.docx
@@ -745,12 +745,7 @@
         </w:numPr>
       </w:pPr>
       <w:r>
-        <w:t>You want to spend minimal time learning/configuring infrastruc</w:t>
-      </w:r>
-      <w:bookmarkStart w:id="4" w:name="_GoBack"/>
-      <w:bookmarkEnd w:id="4"/>
-      <w:r>
-        <w:t>ture</w:t>
+        <w:t>You want to spend minimal time learning/configuring infrastructure</w:t>
       </w:r>
     </w:p>
     <w:p>
@@ -830,9 +825,63 @@
         <w:t>Can get complicated if you have a lot of dependencies</w:t>
       </w:r>
     </w:p>
+    <w:p>
+      <w:pPr>
+        <w:pStyle w:val="1Nadpis"/>
+      </w:pPr>
+      <w:r>
+        <w:lastRenderedPageBreak/>
+        <w:t>CI/CD</w:t>
+      </w:r>
+    </w:p>
+    <w:p>
+      <w:r>
+        <w:rPr>
+          <w:noProof/>
+          <w:lang w:val="en-US"/>
+        </w:rPr>
+        <w:drawing>
+          <wp:inline distT="0" distB="0" distL="0" distR="0" wp14:anchorId="74480ACC" wp14:editId="18D78F7B">
+            <wp:extent cx="5579745" cy="2654935"/>
+            <wp:effectExtent l="0" t="0" r="1905" b="0"/>
+            <wp:docPr id="7" name="Picture 7"/>
+            <wp:cNvGraphicFramePr>
+              <a:graphicFrameLocks xmlns:a="http://schemas.openxmlformats.org/drawingml/2006/main" noChangeAspect="1"/>
+            </wp:cNvGraphicFramePr>
+            <a:graphic xmlns:a="http://schemas.openxmlformats.org/drawingml/2006/main">
+              <a:graphicData uri="http://schemas.openxmlformats.org/drawingml/2006/picture">
+                <pic:pic xmlns:pic="http://schemas.openxmlformats.org/drawingml/2006/picture">
+                  <pic:nvPicPr>
+                    <pic:cNvPr id="1" name=""/>
+                    <pic:cNvPicPr/>
+                  </pic:nvPicPr>
+                  <pic:blipFill>
+                    <a:blip r:embed="rId12"/>
+                    <a:stretch>
+                      <a:fillRect/>
+                    </a:stretch>
+                  </pic:blipFill>
+                  <pic:spPr>
+                    <a:xfrm>
+                      <a:off x="0" y="0"/>
+                      <a:ext cx="5579745" cy="2654935"/>
+                    </a:xfrm>
+                    <a:prstGeom prst="rect">
+                      <a:avLst/>
+                    </a:prstGeom>
+                  </pic:spPr>
+                </pic:pic>
+              </a:graphicData>
+            </a:graphic>
+          </wp:inline>
+        </w:drawing>
+      </w:r>
+      <w:bookmarkStart w:id="4" w:name="_GoBack"/>
+      <w:bookmarkEnd w:id="4"/>
+    </w:p>
     <w:sectPr>
-      <w:headerReference w:type="default" r:id="rId12"/>
-      <w:footerReference w:type="default" r:id="rId13"/>
+      <w:headerReference w:type="default" r:id="rId13"/>
+      <w:footerReference w:type="default" r:id="rId14"/>
       <w:pgSz w:w="11906" w:h="16838"/>
       <w:pgMar w:top="1418" w:right="1418" w:bottom="1418" w:left="1701" w:header="709" w:footer="709" w:gutter="0"/>
       <w:cols w:space="708"/>
@@ -968,7 +1017,7 @@
           <w:rPr>
             <w:noProof/>
           </w:rPr>
-          <w:t>5</w:t>
+          <w:t>6</w:t>
         </w:r>
         <w:r>
           <w:fldChar w:fldCharType="end"/>
@@ -5984,7 +6033,7 @@
 </file>
 
 <file path=customXml/itemProps1.xml><?xml version="1.0" encoding="utf-8"?>
-<ds:datastoreItem xmlns:ds="http://schemas.openxmlformats.org/officeDocument/2006/customXml" ds:itemID="{AD946467-7B02-43DE-B1AC-71FBA606C02E}">
+<ds:datastoreItem xmlns:ds="http://schemas.openxmlformats.org/officeDocument/2006/customXml" ds:itemID="{A02BC163-2856-40B6-A140-D6EE38D2F6ED}">
   <ds:schemaRefs>
     <ds:schemaRef ds:uri="http://schemas.openxmlformats.org/officeDocument/2006/bibliography"/>
   </ds:schemaRefs>

</xml_diff>